<commit_message>
Modifico el estandar de Diseño
</commit_message>
<xml_diff>
--- a/02.Desarrollo del Proyecto/Estandares/Estandar_Diseño_11022019.docx
+++ b/02.Desarrollo del Proyecto/Estandares/Estandar_Diseño_11022019.docx
@@ -813,15 +813,7 @@
           <w:sz w:val="24"/>
           <w:szCs w:val="24"/>
         </w:rPr>
-        <w:t>uestre el nombre de la aplicación,</w:t>
-      </w:r>
-      <w:r>
-        <w:rPr>
-          <w:rFonts w:ascii="Arial" w:hAnsi="Arial" w:cs="Arial"/>
-          <w:sz w:val="24"/>
-          <w:szCs w:val="24"/>
-        </w:rPr>
-        <w:t xml:space="preserve"> </w:t>
+        <w:t xml:space="preserve">uestre el nombre de la aplicación, </w:t>
       </w:r>
       <w:r>
         <w:rPr>
@@ -875,23 +867,7 @@
                 <w:sz w:val="24"/>
                 <w:szCs w:val="24"/>
               </w:rPr>
-              <w:t>Herramientas</w:t>
-            </w:r>
-            <w:r>
-              <w:rPr>
-                <w:rFonts w:ascii="Arial" w:hAnsi="Arial" w:cs="Arial"/>
-                <w:sz w:val="24"/>
-                <w:szCs w:val="24"/>
-              </w:rPr>
-              <w:t xml:space="preserve"> </w:t>
-            </w:r>
-            <w:r>
-              <w:rPr>
-                <w:rFonts w:ascii="Arial" w:hAnsi="Arial" w:cs="Arial"/>
-                <w:sz w:val="24"/>
-                <w:szCs w:val="24"/>
-              </w:rPr>
-              <w:t>(Componentes)</w:t>
+              <w:t>Herramientas (Componentes)</w:t>
             </w:r>
           </w:p>
         </w:tc>
@@ -1007,15 +983,7 @@
                 <w:sz w:val="24"/>
                 <w:szCs w:val="24"/>
               </w:rPr>
-              <w:t>B</w:t>
-            </w:r>
-            <w:r>
-              <w:rPr>
-                <w:rFonts w:ascii="Arial" w:hAnsi="Arial" w:cs="Arial"/>
-                <w:sz w:val="24"/>
-                <w:szCs w:val="24"/>
-              </w:rPr>
-              <w:t>tnGuardar</w:t>
+              <w:t>BtnGuardar</w:t>
             </w:r>
             <w:proofErr w:type="spellEnd"/>
             <w:r>
@@ -1073,39 +1041,7 @@
                 <w:sz w:val="24"/>
                 <w:szCs w:val="24"/>
               </w:rPr>
-              <w:t xml:space="preserve">Las pantallas cuentan con el logotipo de la aplicación en una esquina de la misma, los colores predominantes serán, </w:t>
-            </w:r>
-            <w:r>
-              <w:rPr>
-                <w:rFonts w:ascii="Arial" w:hAnsi="Arial" w:cs="Arial"/>
-                <w:sz w:val="24"/>
-                <w:szCs w:val="24"/>
-              </w:rPr>
-              <w:t>verde</w:t>
-            </w:r>
-            <w:r>
-              <w:rPr>
-                <w:rFonts w:ascii="Arial" w:hAnsi="Arial" w:cs="Arial"/>
-                <w:sz w:val="24"/>
-                <w:szCs w:val="24"/>
-              </w:rPr>
-              <w:t>, blanco y negro, además de emplear un tipo de letra uniforme, nombrar cada formulario según la pantalla que es, ejemplo; “</w:t>
-            </w:r>
-            <w:r>
-              <w:rPr>
-                <w:rFonts w:ascii="Arial" w:hAnsi="Arial" w:cs="Arial"/>
-                <w:sz w:val="24"/>
-                <w:szCs w:val="24"/>
-              </w:rPr>
-              <w:t>Agregar Equipo</w:t>
-            </w:r>
-            <w:r>
-              <w:rPr>
-                <w:rFonts w:ascii="Arial" w:hAnsi="Arial" w:cs="Arial"/>
-                <w:sz w:val="24"/>
-                <w:szCs w:val="24"/>
-              </w:rPr>
-              <w:t>”.</w:t>
+              <w:t>Las pantallas cuentan con el logotipo de la aplicación en una esquina de la misma, los colores predominantes serán, verde, blanco y negro, además de emplear un tipo de letra uniforme, nombrar cada formulario según la pantalla que es, ejemplo; “Agregar Equipo”.</w:t>
             </w:r>
           </w:p>
           <w:p>
@@ -1124,23 +1060,7 @@
                 <w:sz w:val="24"/>
                 <w:szCs w:val="24"/>
               </w:rPr>
-              <w:t xml:space="preserve">El tamaño de las pantallas debe ser acorde a los componentes que tenga de tal manera que no se vea todo muy junto, tendrán fondo </w:t>
-            </w:r>
-            <w:r>
-              <w:rPr>
-                <w:rFonts w:ascii="Arial" w:hAnsi="Arial" w:cs="Arial"/>
-                <w:sz w:val="24"/>
-                <w:szCs w:val="24"/>
-              </w:rPr>
-              <w:t>verde</w:t>
-            </w:r>
-            <w:r>
-              <w:rPr>
-                <w:rFonts w:ascii="Arial" w:hAnsi="Arial" w:cs="Arial"/>
-                <w:sz w:val="24"/>
-                <w:szCs w:val="24"/>
-              </w:rPr>
-              <w:t xml:space="preserve"> y un panel blanco</w:t>
+              <w:t>El tamaño de las pantallas debe ser acorde a los componentes que tenga de tal manera que no se vea todo muy junto, tendrán fondo verde y un panel blanco</w:t>
             </w:r>
           </w:p>
         </w:tc>
@@ -1189,23 +1109,39 @@
                 <w:sz w:val="24"/>
                 <w:szCs w:val="24"/>
               </w:rPr>
-              <w:t>Cada vez que sea empleado un combo box se modificará el tipo y tamaño de letra para que se ajuste a la uniformidad del diseño (Arial</w:t>
-            </w:r>
-            <w:r>
-              <w:rPr>
-                <w:rFonts w:ascii="Arial" w:hAnsi="Arial" w:cs="Arial"/>
-                <w:sz w:val="24"/>
-                <w:szCs w:val="24"/>
-              </w:rPr>
-              <w:t xml:space="preserve"> Narrow</w:t>
-            </w:r>
-            <w:r>
-              <w:rPr>
-                <w:rFonts w:ascii="Arial" w:hAnsi="Arial" w:cs="Arial"/>
-                <w:sz w:val="24"/>
-                <w:szCs w:val="24"/>
-              </w:rPr>
-              <w:t xml:space="preserve"> #12), además de especificar claramente las opciones que contenga, además de ser nombrado según su función (</w:t>
+              <w:t>Cada vez que sea empleado un combo box se modificará el tipo y tamaño de letra para que se ajuste a la uniformidad del diseño (</w:t>
+            </w:r>
+            <w:r>
+              <w:rPr>
+                <w:rFonts w:ascii="Arial" w:hAnsi="Arial" w:cs="Arial"/>
+                <w:sz w:val="24"/>
+                <w:szCs w:val="24"/>
+              </w:rPr>
+              <w:t>Arial #</w:t>
+            </w:r>
+            <w:r>
+              <w:rPr>
+                <w:rFonts w:ascii="Arial" w:hAnsi="Arial" w:cs="Arial"/>
+                <w:sz w:val="24"/>
+                <w:szCs w:val="24"/>
+              </w:rPr>
+              <w:t>1</w:t>
+            </w:r>
+            <w:r>
+              <w:rPr>
+                <w:rFonts w:ascii="Arial" w:hAnsi="Arial" w:cs="Arial"/>
+                <w:sz w:val="24"/>
+                <w:szCs w:val="24"/>
+              </w:rPr>
+              <w:t>1</w:t>
+            </w:r>
+            <w:r>
+              <w:rPr>
+                <w:rFonts w:ascii="Arial" w:hAnsi="Arial" w:cs="Arial"/>
+                <w:sz w:val="24"/>
+                <w:szCs w:val="24"/>
+              </w:rPr>
+              <w:t>), además de especificar claramente las opciones que contenga, además de ser nombrado según su función (</w:t>
             </w:r>
             <w:proofErr w:type="spellStart"/>
             <w:r>
@@ -1214,23 +1150,7 @@
                 <w:sz w:val="24"/>
                 <w:szCs w:val="24"/>
               </w:rPr>
-              <w:t>C</w:t>
-            </w:r>
-            <w:r>
-              <w:rPr>
-                <w:rFonts w:ascii="Arial" w:hAnsi="Arial" w:cs="Arial"/>
-                <w:sz w:val="24"/>
-                <w:szCs w:val="24"/>
-              </w:rPr>
-              <w:t>mb</w:t>
-            </w:r>
-            <w:r>
-              <w:rPr>
-                <w:rFonts w:ascii="Arial" w:hAnsi="Arial" w:cs="Arial"/>
-                <w:sz w:val="24"/>
-                <w:szCs w:val="24"/>
-              </w:rPr>
-              <w:t>Equipo</w:t>
+              <w:t>CmbEquipo</w:t>
             </w:r>
             <w:proofErr w:type="spellEnd"/>
             <w:r>
@@ -1401,57 +1321,39 @@
                 <w:sz w:val="24"/>
                 <w:szCs w:val="24"/>
               </w:rPr>
-              <w:t>para las etiquetas el tipo de letra será Arial</w:t>
-            </w:r>
-            <w:r>
-              <w:rPr>
-                <w:rFonts w:ascii="Arial" w:hAnsi="Arial" w:cs="Arial"/>
-                <w:sz w:val="24"/>
-                <w:szCs w:val="24"/>
-              </w:rPr>
-              <w:t xml:space="preserve"> Narrow</w:t>
-            </w:r>
-            <w:r>
-              <w:rPr>
-                <w:rFonts w:ascii="Arial" w:hAnsi="Arial" w:cs="Arial"/>
-                <w:sz w:val="24"/>
-                <w:szCs w:val="24"/>
-              </w:rPr>
-              <w:t xml:space="preserve"> #1</w:t>
-            </w:r>
-            <w:r>
-              <w:rPr>
-                <w:rFonts w:ascii="Arial" w:hAnsi="Arial" w:cs="Arial"/>
-                <w:sz w:val="24"/>
-                <w:szCs w:val="24"/>
-              </w:rPr>
-              <w:t>4</w:t>
-            </w:r>
-            <w:r>
-              <w:rPr>
-                <w:rFonts w:ascii="Arial" w:hAnsi="Arial" w:cs="Arial"/>
-                <w:sz w:val="24"/>
-                <w:szCs w:val="24"/>
-              </w:rPr>
-              <w:t xml:space="preserve">, para títulos el tipo y tamaño de letra será Serif #48 </w:t>
-            </w:r>
-            <w:proofErr w:type="spellStart"/>
-            <w:r>
-              <w:rPr>
-                <w:rFonts w:ascii="Arial" w:hAnsi="Arial" w:cs="Arial"/>
-                <w:sz w:val="24"/>
-                <w:szCs w:val="24"/>
-              </w:rPr>
-              <w:t>bold</w:t>
-            </w:r>
-            <w:proofErr w:type="spellEnd"/>
-            <w:r>
-              <w:rPr>
-                <w:rFonts w:ascii="Arial" w:hAnsi="Arial" w:cs="Arial"/>
-                <w:sz w:val="24"/>
-                <w:szCs w:val="24"/>
-              </w:rPr>
-              <w:t>), de ser necesario nombrarlos según su función (</w:t>
+              <w:t xml:space="preserve">para las etiquetas el tipo de letra será </w:t>
+            </w:r>
+            <w:r>
+              <w:rPr>
+                <w:rFonts w:ascii="Arial" w:hAnsi="Arial" w:cs="Arial"/>
+                <w:sz w:val="24"/>
+                <w:szCs w:val="24"/>
+              </w:rPr>
+              <w:t>Arial #</w:t>
+            </w:r>
+            <w:r>
+              <w:rPr>
+                <w:rFonts w:ascii="Arial" w:hAnsi="Arial" w:cs="Arial"/>
+                <w:sz w:val="24"/>
+                <w:szCs w:val="24"/>
+              </w:rPr>
+              <w:t>1</w:t>
+            </w:r>
+            <w:r>
+              <w:rPr>
+                <w:rFonts w:ascii="Arial" w:hAnsi="Arial" w:cs="Arial"/>
+                <w:sz w:val="24"/>
+                <w:szCs w:val="24"/>
+              </w:rPr>
+              <w:t>1</w:t>
+            </w:r>
+            <w:r>
+              <w:rPr>
+                <w:rFonts w:ascii="Arial" w:hAnsi="Arial" w:cs="Arial"/>
+                <w:sz w:val="24"/>
+                <w:szCs w:val="24"/>
+              </w:rPr>
+              <w:t>, de ser necesario nombrarlos según su función (</w:t>
             </w:r>
             <w:proofErr w:type="spellStart"/>
             <w:r>
@@ -1511,50 +1413,40 @@
                 <w:szCs w:val="24"/>
               </w:rPr>
             </w:pPr>
+            <w:r>
+              <w:rPr>
+                <w:rFonts w:ascii="Arial" w:hAnsi="Arial" w:cs="Arial"/>
+                <w:sz w:val="24"/>
+                <w:szCs w:val="24"/>
+              </w:rPr>
+              <w:t>Las tablas de listas contarán con la letra y tamaño adecuados a la pantalla para que sean fácil de entender</w:t>
+            </w:r>
+            <w:r>
+              <w:rPr>
+                <w:rFonts w:ascii="Arial" w:hAnsi="Arial" w:cs="Arial"/>
+                <w:sz w:val="24"/>
+                <w:szCs w:val="24"/>
+              </w:rPr>
+              <w:t xml:space="preserve"> </w:t>
+            </w:r>
+            <w:r>
+              <w:rPr>
+                <w:rFonts w:ascii="Arial" w:hAnsi="Arial" w:cs="Arial"/>
+                <w:sz w:val="24"/>
+                <w:szCs w:val="24"/>
+              </w:rPr>
+              <w:t>(Arial #1), además de que serán colocadas hacia el lado derecho de la pantalla, nombrarla acorde a lo que mostrará (</w:t>
+            </w:r>
+            <w:r>
+              <w:rPr>
+                <w:rFonts w:ascii="Arial" w:hAnsi="Arial" w:cs="Arial"/>
+                <w:sz w:val="24"/>
+                <w:szCs w:val="24"/>
+              </w:rPr>
+              <w:t>Dgv</w:t>
+            </w:r>
             <w:bookmarkStart w:id="1" w:name="_GoBack"/>
-            <w:r>
-              <w:rPr>
-                <w:rFonts w:ascii="Arial" w:hAnsi="Arial" w:cs="Arial"/>
-                <w:sz w:val="24"/>
-                <w:szCs w:val="24"/>
-              </w:rPr>
-              <w:t xml:space="preserve">Las tablas de listas contarán con la letra y tamaño adecuados a la pantalla para que sean fácil de </w:t>
-            </w:r>
-            <w:proofErr w:type="gramStart"/>
-            <w:r>
-              <w:rPr>
-                <w:rFonts w:ascii="Arial" w:hAnsi="Arial" w:cs="Arial"/>
-                <w:sz w:val="24"/>
-                <w:szCs w:val="24"/>
-              </w:rPr>
-              <w:t>entender(</w:t>
-            </w:r>
-            <w:proofErr w:type="gramEnd"/>
-            <w:r>
-              <w:rPr>
-                <w:rFonts w:ascii="Arial" w:hAnsi="Arial" w:cs="Arial"/>
-                <w:sz w:val="24"/>
-                <w:szCs w:val="24"/>
-              </w:rPr>
-              <w:t>Arial #12), además de que serán colocadas hacia el lado derecho de la pantalla, nombrarla acorde a lo que mostrará (</w:t>
-            </w:r>
-            <w:proofErr w:type="spellStart"/>
-            <w:r>
-              <w:rPr>
-                <w:rFonts w:ascii="Arial" w:hAnsi="Arial" w:cs="Arial"/>
-                <w:sz w:val="24"/>
-                <w:szCs w:val="24"/>
-              </w:rPr>
-              <w:t>T</w:t>
-            </w:r>
-            <w:r>
-              <w:rPr>
-                <w:rFonts w:ascii="Arial" w:hAnsi="Arial" w:cs="Arial"/>
-                <w:sz w:val="24"/>
-                <w:szCs w:val="24"/>
-              </w:rPr>
-              <w:t>bl</w:t>
-            </w:r>
+            <w:bookmarkEnd w:id="1"/>
             <w:r>
               <w:rPr>
                 <w:rFonts w:ascii="Arial" w:hAnsi="Arial" w:cs="Arial"/>
@@ -1563,7 +1455,6 @@
               </w:rPr>
               <w:t>Inventario</w:t>
             </w:r>
-            <w:proofErr w:type="spellEnd"/>
             <w:r>
               <w:rPr>
                 <w:rFonts w:ascii="Arial" w:hAnsi="Arial" w:cs="Arial"/>
@@ -1572,7 +1463,6 @@
               </w:rPr>
               <w:t>).</w:t>
             </w:r>
-            <w:bookmarkEnd w:id="1"/>
           </w:p>
         </w:tc>
       </w:tr>
@@ -3618,6 +3508,7 @@
     <w:lsdException w:name="HTML Sample" w:semiHidden="1" w:unhideWhenUsed="1"/>
     <w:lsdException w:name="HTML Typewriter" w:semiHidden="1" w:unhideWhenUsed="1"/>
     <w:lsdException w:name="HTML Variable" w:semiHidden="1" w:unhideWhenUsed="1"/>
+    <w:lsdException w:name="Normal Table" w:semiHidden="1" w:unhideWhenUsed="1"/>
     <w:lsdException w:name="annotation subject" w:semiHidden="1" w:unhideWhenUsed="1"/>
     <w:lsdException w:name="No List" w:semiHidden="1" w:unhideWhenUsed="1"/>
     <w:lsdException w:name="Outline List 1" w:semiHidden="1" w:unhideWhenUsed="1"/>
@@ -3661,8 +3552,10 @@
     <w:lsdException w:name="Table Elegant" w:semiHidden="1" w:unhideWhenUsed="1"/>
     <w:lsdException w:name="Table Professional" w:semiHidden="1" w:unhideWhenUsed="1"/>
     <w:lsdException w:name="Table Subtle 1" w:semiHidden="1" w:unhideWhenUsed="1"/>
+    <w:lsdException w:name="Table Subtle 2" w:semiHidden="1" w:unhideWhenUsed="1"/>
     <w:lsdException w:name="Table Web 1" w:semiHidden="1" w:unhideWhenUsed="1"/>
     <w:lsdException w:name="Table Web 2" w:semiHidden="1" w:unhideWhenUsed="1"/>
+    <w:lsdException w:name="Table Web 3" w:semiHidden="1" w:unhideWhenUsed="1"/>
     <w:lsdException w:name="Balloon Text" w:semiHidden="1" w:unhideWhenUsed="1"/>
     <w:lsdException w:name="Table Grid" w:uiPriority="39"/>
     <w:lsdException w:name="Table Theme" w:semiHidden="1" w:unhideWhenUsed="1"/>
@@ -4769,7 +4662,7 @@
 </file>
 
 <file path=customXml/itemProps1.xml><?xml version="1.0" encoding="utf-8"?>
-<ds:datastoreItem xmlns:ds="http://schemas.openxmlformats.org/officeDocument/2006/customXml" ds:itemID="{9C705691-4C33-4B04-85AB-C0EDBEFDAD39}">
+<ds:datastoreItem xmlns:ds="http://schemas.openxmlformats.org/officeDocument/2006/customXml" ds:itemID="{69ABDB3E-1D36-403C-907C-743A56AAEE57}">
   <ds:schemaRefs>
     <ds:schemaRef ds:uri="http://schemas.openxmlformats.org/officeDocument/2006/bibliography"/>
   </ds:schemaRefs>

</xml_diff>